<commit_message>
Cloud Front flow/setup added
details for setup added
</commit_message>
<xml_diff>
--- a/solution-architect/CloudFront.docx
+++ b/solution-architect/CloudFront.docx
@@ -3,6 +3,9 @@
 <w:document xmlns:wpc="http://schemas.microsoft.com/office/word/2010/wordprocessingCanvas" xmlns:cx="http://schemas.microsoft.com/office/drawing/2014/chartex" xmlns:mc="http://schemas.openxmlformats.org/markup-compatibility/2006" xmlns:o="urn:schemas-microsoft-com:office:office" xmlns:r="http://schemas.openxmlformats.org/officeDocument/2006/relationships" xmlns:m="http://schemas.openxmlformats.org/officeDocument/2006/math" xmlns:v="urn:schemas-microsoft-com:vml" xmlns:wp14="http://schemas.microsoft.com/office/word/2010/wordprocessingDrawing" xmlns:wp="http://schemas.openxmlformats.org/drawingml/2006/wordprocessingDrawing" xmlns:w10="urn:schemas-microsoft-com:office:word" xmlns:w="http://schemas.openxmlformats.org/wordprocessingml/2006/main" xmlns:w14="http://schemas.microsoft.com/office/word/2010/wordml" xmlns:w15="http://schemas.microsoft.com/office/word/2012/wordml" xmlns:w16se="http://schemas.microsoft.com/office/word/2015/wordml/symex" xmlns:wpg="http://schemas.microsoft.com/office/word/2010/wordprocessingGroup" xmlns:wpi="http://schemas.microsoft.com/office/word/2010/wordprocessingInk" xmlns:wne="http://schemas.microsoft.com/office/word/2006/wordml" xmlns:wps="http://schemas.microsoft.com/office/word/2010/wordprocessingShape" mc:Ignorable="w14 w15 w16se wp14">
   <w:body>
     <w:p>
+      <w:pPr>
+        <w:ind w:left="720" w:hanging="720"/>
+      </w:pPr>
       <w:r>
         <w:t>Cloud Front</w:t>
       </w:r>
@@ -244,6 +247,28 @@
       <w:pPr>
         <w:pStyle w:val="ListParagraph"/>
         <w:numPr>
+          <w:ilvl w:val="1"/>
+          <w:numId w:val="4"/>
+        </w:numPr>
+      </w:pPr>
+      <w:r>
+        <w:t xml:space="preserve">Please update </w:t>
+      </w:r>
+      <w:proofErr w:type="spellStart"/>
+      <w:r>
+        <w:t>nameservers</w:t>
+      </w:r>
+      <w:proofErr w:type="spellEnd"/>
+      <w:r>
+        <w:t xml:space="preserve"> generated in Step 2 (a) iii</w:t>
+      </w:r>
+      <w:bookmarkStart w:id="0" w:name="_GoBack"/>
+      <w:bookmarkEnd w:id="0"/>
+    </w:p>
+    <w:p>
+      <w:pPr>
+        <w:pStyle w:val="ListParagraph"/>
+        <w:numPr>
           <w:ilvl w:val="0"/>
           <w:numId w:val="4"/>
         </w:numPr>
@@ -256,6 +281,197 @@
       <w:pPr>
         <w:pStyle w:val="ListParagraph"/>
         <w:numPr>
+          <w:ilvl w:val="1"/>
+          <w:numId w:val="4"/>
+        </w:numPr>
+      </w:pPr>
+      <w:r>
+        <w:t>Create hosted zone</w:t>
+      </w:r>
+    </w:p>
+    <w:p>
+      <w:pPr>
+        <w:pStyle w:val="ListParagraph"/>
+        <w:numPr>
+          <w:ilvl w:val="2"/>
+          <w:numId w:val="4"/>
+        </w:numPr>
+      </w:pPr>
+      <w:r>
+        <w:t>Put domain name</w:t>
+      </w:r>
+    </w:p>
+    <w:p>
+      <w:pPr>
+        <w:pStyle w:val="ListParagraph"/>
+        <w:numPr>
+          <w:ilvl w:val="2"/>
+          <w:numId w:val="4"/>
+        </w:numPr>
+      </w:pPr>
+      <w:r>
+        <w:t>Mark as Public Hosted Zone</w:t>
+      </w:r>
+    </w:p>
+    <w:p>
+      <w:pPr>
+        <w:pStyle w:val="ListParagraph"/>
+        <w:numPr>
+          <w:ilvl w:val="2"/>
+          <w:numId w:val="4"/>
+        </w:numPr>
+      </w:pPr>
+      <w:r>
+        <w:t xml:space="preserve">4 </w:t>
+      </w:r>
+      <w:proofErr w:type="spellStart"/>
+      <w:r>
+        <w:t>Nameservers</w:t>
+      </w:r>
+      <w:proofErr w:type="spellEnd"/>
+      <w:r>
+        <w:t xml:space="preserve"> will be provided</w:t>
+      </w:r>
+    </w:p>
+    <w:p>
+      <w:pPr>
+        <w:pStyle w:val="ListParagraph"/>
+        <w:numPr>
+          <w:ilvl w:val="2"/>
+          <w:numId w:val="4"/>
+        </w:numPr>
+      </w:pPr>
+      <w:r>
+        <w:t>Create Record</w:t>
+      </w:r>
+    </w:p>
+    <w:p>
+      <w:pPr>
+        <w:pStyle w:val="ListParagraph"/>
+        <w:numPr>
+          <w:ilvl w:val="3"/>
+          <w:numId w:val="4"/>
+        </w:numPr>
+      </w:pPr>
+      <w:r>
+        <w:t>Create Routing Policy</w:t>
+      </w:r>
+    </w:p>
+    <w:p>
+      <w:pPr>
+        <w:pStyle w:val="ListParagraph"/>
+        <w:numPr>
+          <w:ilvl w:val="4"/>
+          <w:numId w:val="4"/>
+        </w:numPr>
+      </w:pPr>
+      <w:r>
+        <w:t>Simple Routing</w:t>
+      </w:r>
+    </w:p>
+    <w:p>
+      <w:pPr>
+        <w:pStyle w:val="ListParagraph"/>
+        <w:numPr>
+          <w:ilvl w:val="4"/>
+          <w:numId w:val="4"/>
+        </w:numPr>
+      </w:pPr>
+      <w:r>
+        <w:t>Create Simple Record</w:t>
+      </w:r>
+    </w:p>
+    <w:p>
+      <w:pPr>
+        <w:pStyle w:val="ListParagraph"/>
+        <w:numPr>
+          <w:ilvl w:val="5"/>
+          <w:numId w:val="4"/>
+        </w:numPr>
+      </w:pPr>
+      <w:r>
+        <w:t>Record name</w:t>
+      </w:r>
+    </w:p>
+    <w:p>
+      <w:pPr>
+        <w:pStyle w:val="ListParagraph"/>
+        <w:numPr>
+          <w:ilvl w:val="5"/>
+          <w:numId w:val="4"/>
+        </w:numPr>
+      </w:pPr>
+      <w:r>
+        <w:t>Value/Route traffic to</w:t>
+      </w:r>
+    </w:p>
+    <w:p>
+      <w:pPr>
+        <w:pStyle w:val="ListParagraph"/>
+        <w:numPr>
+          <w:ilvl w:val="6"/>
+          <w:numId w:val="4"/>
+        </w:numPr>
+      </w:pPr>
+      <w:r>
+        <w:t xml:space="preserve">Select Alias to </w:t>
+      </w:r>
+      <w:proofErr w:type="spellStart"/>
+      <w:r>
+        <w:t>CloudFront</w:t>
+      </w:r>
+      <w:proofErr w:type="spellEnd"/>
+      <w:r>
+        <w:t xml:space="preserve"> distribution</w:t>
+      </w:r>
+    </w:p>
+    <w:p>
+      <w:pPr>
+        <w:pStyle w:val="ListParagraph"/>
+        <w:numPr>
+          <w:ilvl w:val="6"/>
+          <w:numId w:val="4"/>
+        </w:numPr>
+      </w:pPr>
+      <w:r>
+        <w:t>US East</w:t>
+      </w:r>
+    </w:p>
+    <w:p>
+      <w:pPr>
+        <w:pStyle w:val="ListParagraph"/>
+        <w:numPr>
+          <w:ilvl w:val="6"/>
+          <w:numId w:val="4"/>
+        </w:numPr>
+      </w:pPr>
+      <w:r>
+        <w:t xml:space="preserve">Provide </w:t>
+      </w:r>
+      <w:proofErr w:type="spellStart"/>
+      <w:r>
+        <w:t>cloudfront</w:t>
+      </w:r>
+      <w:proofErr w:type="spellEnd"/>
+      <w:r>
+        <w:t xml:space="preserve"> distribution </w:t>
+      </w:r>
+      <w:proofErr w:type="spellStart"/>
+      <w:r>
+        <w:t>url</w:t>
+      </w:r>
+      <w:proofErr w:type="spellEnd"/>
+      <w:r>
+        <w:t xml:space="preserve"> (Domain name) </w:t>
+      </w:r>
+      <w:r>
+        <w:tab/>
+      </w:r>
+    </w:p>
+    <w:p>
+      <w:pPr>
+        <w:pStyle w:val="ListParagraph"/>
+        <w:numPr>
           <w:ilvl w:val="0"/>
           <w:numId w:val="4"/>
         </w:numPr>
@@ -276,6 +492,24 @@
         <w:t>Cloud Front distribution will be linked with S3 Bucket.</w:t>
       </w:r>
     </w:p>
+    <w:p>
+      <w:pPr>
+        <w:pStyle w:val="ListParagraph"/>
+        <w:numPr>
+          <w:ilvl w:val="1"/>
+          <w:numId w:val="4"/>
+        </w:numPr>
+      </w:pPr>
+      <w:r>
+        <w:t>Create Bucket</w:t>
+      </w:r>
+    </w:p>
+    <w:p>
+      <w:r>
+        <w:lastRenderedPageBreak/>
+        <w:br w:type="page"/>
+      </w:r>
+    </w:p>
     <w:p/>
     <w:p>
       <w:r>
@@ -303,12 +537,7 @@
         </w:numPr>
       </w:pPr>
       <w:r>
-        <w:t xml:space="preserve">User stores files in an origin either S3 Bucket, or a Webserver, </w:t>
-      </w:r>
-      <w:bookmarkStart w:id="0" w:name="_GoBack"/>
-      <w:bookmarkEnd w:id="0"/>
-      <w:r>
-        <w:t>after you create distribution you can add more origins.</w:t>
+        <w:t>User stores files in an origin either S3 Bucket, or a Webserver, after you create distribution you can add more origins.</w:t>
       </w:r>
     </w:p>
     <w:p>
@@ -368,17 +597,20 @@
         </w:numPr>
       </w:pPr>
       <w:r>
-        <w:t>Real Time Audio or Media Distribution</w:t>
-      </w:r>
-    </w:p>
-    <w:p>
-      <w:pPr>
-        <w:pStyle w:val="ListParagraph"/>
-        <w:numPr>
-          <w:ilvl w:val="1"/>
+        <w:t>Real-Time Messaging Protocol</w:t>
+      </w:r>
+    </w:p>
+    <w:p>
+      <w:pPr>
+        <w:pStyle w:val="ListParagraph"/>
+        <w:numPr>
+          <w:ilvl w:val="2"/>
           <w:numId w:val="5"/>
         </w:numPr>
       </w:pPr>
+      <w:r>
+        <w:t>For Audio, Video etc.</w:t>
+      </w:r>
     </w:p>
     <w:p>
       <w:pPr>
@@ -523,7 +755,7 @@
         <w:rFonts w:hint="default"/>
       </w:rPr>
     </w:lvl>
-    <w:lvl w:ilvl="1" w:tplc="04090019" w:tentative="1">
+    <w:lvl w:ilvl="1" w:tplc="04090019">
       <w:start w:val="1"/>
       <w:numFmt w:val="lowerLetter"/>
       <w:lvlText w:val="%2."/>
@@ -532,7 +764,7 @@
         <w:ind w:left="1440" w:hanging="360"/>
       </w:pPr>
     </w:lvl>
-    <w:lvl w:ilvl="2" w:tplc="0409001B" w:tentative="1">
+    <w:lvl w:ilvl="2" w:tplc="0409001B">
       <w:start w:val="1"/>
       <w:numFmt w:val="lowerRoman"/>
       <w:lvlText w:val="%3."/>
@@ -541,7 +773,7 @@
         <w:ind w:left="2160" w:hanging="180"/>
       </w:pPr>
     </w:lvl>
-    <w:lvl w:ilvl="3" w:tplc="0409000F" w:tentative="1">
+    <w:lvl w:ilvl="3" w:tplc="0409000F">
       <w:start w:val="1"/>
       <w:numFmt w:val="decimal"/>
       <w:lvlText w:val="%4."/>
@@ -550,7 +782,7 @@
         <w:ind w:left="2880" w:hanging="360"/>
       </w:pPr>
     </w:lvl>
-    <w:lvl w:ilvl="4" w:tplc="04090019" w:tentative="1">
+    <w:lvl w:ilvl="4" w:tplc="04090019">
       <w:start w:val="1"/>
       <w:numFmt w:val="lowerLetter"/>
       <w:lvlText w:val="%5."/>
@@ -559,7 +791,7 @@
         <w:ind w:left="3600" w:hanging="360"/>
       </w:pPr>
     </w:lvl>
-    <w:lvl w:ilvl="5" w:tplc="0409001B" w:tentative="1">
+    <w:lvl w:ilvl="5" w:tplc="0409001B">
       <w:start w:val="1"/>
       <w:numFmt w:val="lowerRoman"/>
       <w:lvlText w:val="%6."/>
@@ -568,7 +800,7 @@
         <w:ind w:left="4320" w:hanging="180"/>
       </w:pPr>
     </w:lvl>
-    <w:lvl w:ilvl="6" w:tplc="0409000F" w:tentative="1">
+    <w:lvl w:ilvl="6" w:tplc="0409000F">
       <w:start w:val="1"/>
       <w:numFmt w:val="decimal"/>
       <w:lvlText w:val="%7."/>
@@ -621,7 +853,7 @@
         <w:ind w:left="1440" w:hanging="360"/>
       </w:pPr>
     </w:lvl>
-    <w:lvl w:ilvl="2" w:tplc="0409001B" w:tentative="1">
+    <w:lvl w:ilvl="2" w:tplc="0409001B">
       <w:start w:val="1"/>
       <w:numFmt w:val="lowerRoman"/>
       <w:lvlText w:val="%3."/>

</xml_diff>